<commit_message>
Update TALLER DE CONCEPTUALIZACIÓN “estándares pruebas software”.docx
</commit_message>
<xml_diff>
--- a/TALLER DE CONCEPTUALIZACIÓN “estándares pruebas software”.docx
+++ b/TALLER DE CONCEPTUALIZACIÓN “estándares pruebas software”.docx
@@ -418,7 +418,15 @@
           <w:highlight w:val="white"/>
         </w:rPr>
         <w:lastRenderedPageBreak/>
-        <w:t>genérico y puede utilizarse para desarrollar y gestionar otros documentos de prueba específicos que no sean del proyecto.</w:t>
+        <w:t xml:space="preserve">genérico y puede utilizarse para desarrollar y gestionar otros documentos de prueba específicos que no sean del </w:t>
+      </w:r>
+      <w:r>
+        <w:rPr>
+          <w:rFonts w:eastAsia="Times New Roman" w:cs="Times New Roman"/>
+          <w:szCs w:val="24"/>
+          <w:highlight w:val="white"/>
+        </w:rPr>
+        <w:t>proyecto.</w:t>
       </w:r>
     </w:p>
     <w:p>
@@ -695,15 +703,31 @@
           <w:szCs w:val="24"/>
           <w:highlight w:val="white"/>
         </w:rPr>
-        <w:t>ura de entorno de prueba.</w:t>
-      </w:r>
-      <w:r>
-        <w:rPr>
-          <w:rFonts w:eastAsia="Times New Roman" w:cs="Times New Roman"/>
-          <w:szCs w:val="24"/>
-          <w:highlight w:val="white"/>
-        </w:rPr>
-        <w:t xml:space="preserve"> El proceso de pruebas dinámicas se utiliza para llevar a cabo una prueba dinámica dentro de una fase en particular de la prueba o tipo de prueba.</w:t>
+        <w:t xml:space="preserve">ura de entorno de </w:t>
+      </w:r>
+      <w:r>
+        <w:rPr>
+          <w:rFonts w:eastAsia="Times New Roman" w:cs="Times New Roman"/>
+          <w:szCs w:val="24"/>
+          <w:highlight w:val="white"/>
+        </w:rPr>
+        <w:t>prueba.</w:t>
+      </w:r>
+      <w:r>
+        <w:rPr>
+          <w:rFonts w:eastAsia="Times New Roman" w:cs="Times New Roman"/>
+          <w:szCs w:val="24"/>
+          <w:highlight w:val="white"/>
+        </w:rPr>
+        <w:t xml:space="preserve"> El proceso de pruebas dinámicas se utiliza para llevar a cabo una prueba dinámica dentro de una fase en particular de la prueba o tipo de </w:t>
+      </w:r>
+      <w:r>
+        <w:rPr>
+          <w:rFonts w:eastAsia="Times New Roman" w:cs="Times New Roman"/>
+          <w:szCs w:val="24"/>
+          <w:highlight w:val="white"/>
+        </w:rPr>
+        <w:t>prueba.</w:t>
       </w:r>
     </w:p>
     <w:p>
@@ -1349,44 +1373,204 @@
           <w:b/>
         </w:rPr>
       </w:pPr>
+      <w:r>
+        <w:rPr>
+          <w:rFonts w:eastAsia="Times New Roman" w:cs="Times New Roman"/>
+          <w:b/>
+        </w:rPr>
+        <w:t>o BS7925-1</w:t>
+      </w:r>
+    </w:p>
+    <w:p>
+      <w:pPr>
+        <w:rPr>
+          <w:rFonts w:eastAsia="Times New Roman" w:cs="Times New Roman"/>
+        </w:rPr>
+      </w:pPr>
+      <w:r>
+        <w:rPr>
+          <w:rFonts w:eastAsia="Times New Roman" w:cs="Times New Roman"/>
+        </w:rPr>
+        <w:t>Al compilar este glosario, el comité ha buscado las opiniones y comentarios de un espectro de opinión lo más amplio posible en la industria, el comercio y los organismos y organizaciones gubernamentales, con el objetivo de producir una norma que gane aceptación en un campo lo más amplio posible. Además, el uso profesional o técnico de estos términos a menudo está en desacuerdo con los significados que les atribuyen los laicos. Este documento presenta conceptos, términos y definiciones diseñados para ayudar a la comunicación en las pruebas de software y disciplinas relacionadas. El glosario se ha organizado en una sola sección de definiciones ordenadas alfabéticamente.</w:t>
+      </w:r>
+    </w:p>
+    <w:p>
+      <w:pPr>
+        <w:rPr>
+          <w:rFonts w:eastAsia="Times New Roman" w:cs="Times New Roman"/>
+        </w:rPr>
+      </w:pPr>
+    </w:p>
+    <w:p>
+      <w:pPr>
+        <w:rPr>
+          <w:rFonts w:eastAsia="Times New Roman" w:cs="Times New Roman"/>
+        </w:rPr>
+      </w:pPr>
+      <w:r>
+        <w:rPr>
+          <w:rFonts w:eastAsia="Times New Roman" w:cs="Times New Roman"/>
+        </w:rPr>
+        <w:t>El uso de un término definido dentro de este glosario se imprime en cursiva. Algunos términos son preferidos a otros sinónimos, en cuyo caso, aparece la definición del término preferido, con los sinónimos refiriéndose a eso. Todas las normas están sujetas a revisión, y se alienta a las partes en los acuerdos basados en esta Norma a investigar la posibilidad de aplicar la edición más reciente de las normas que se enumeran a continuación. Los miembros de IEC e ISO mantienen registros de normas internacionales actualmente válidas.</w:t>
+      </w:r>
+    </w:p>
+    <w:p>
+      <w:pPr>
+        <w:rPr>
+          <w:rFonts w:eastAsia="Times New Roman" w:cs="Times New Roman"/>
+          <w:b/>
+        </w:rPr>
+      </w:pPr>
+      <w:r>
+        <w:rPr>
+          <w:rFonts w:eastAsia="Times New Roman" w:cs="Times New Roman"/>
+          <w:b/>
+        </w:rPr>
+        <w:t>o BS 7925-2</w:t>
+      </w:r>
+    </w:p>
+    <w:p>
+      <w:pPr>
+        <w:rPr>
+          <w:rFonts w:eastAsia="Times New Roman" w:cs="Times New Roman"/>
+        </w:rPr>
+      </w:pPr>
+      <w:r>
+        <w:rPr>
+          <w:rFonts w:eastAsia="Times New Roman" w:cs="Times New Roman"/>
+        </w:rPr>
+        <w:t xml:space="preserve">El Grupo de Trabajo de Normas de Prueba es un grupo de voluntarios dedicado al desarrollo de nuevos estándares de prueba de software. El grupo fue anteriormente responsable de la producción de los estándares británicos, BS 7925-1 Vocabulario de términos en pruebas de software y BS 7925-2 </w:t>
+      </w:r>
       <w:bookmarkStart w:id="0" w:name="_GoBack"/>
-      <w:r>
-        <w:rPr>
-          <w:rFonts w:eastAsia="Times New Roman" w:cs="Times New Roman"/>
-          <w:b/>
-        </w:rPr>
-        <w:t>o BS7925-1</w:t>
-      </w:r>
-    </w:p>
-    <w:bookmarkEnd w:id="0"/>
-    <w:p>
-      <w:pPr>
-        <w:rPr>
-          <w:rFonts w:eastAsia="Times New Roman" w:cs="Times New Roman"/>
-        </w:rPr>
-      </w:pPr>
-    </w:p>
-    <w:p>
-      <w:pPr>
-        <w:rPr>
-          <w:rFonts w:eastAsia="Times New Roman" w:cs="Times New Roman"/>
-          <w:b/>
-        </w:rPr>
-      </w:pPr>
-      <w:r>
-        <w:rPr>
-          <w:rFonts w:eastAsia="Times New Roman" w:cs="Times New Roman"/>
-          <w:b/>
-        </w:rPr>
-        <w:t>o BS 7925-2</w:t>
-      </w:r>
-    </w:p>
-    <w:p>
-      <w:pPr>
-        <w:rPr>
-          <w:rFonts w:eastAsia="Times New Roman" w:cs="Times New Roman"/>
-        </w:rPr>
-      </w:pPr>
+      <w:bookmarkEnd w:id="0"/>
+      <w:r>
+        <w:rPr>
+          <w:rFonts w:eastAsia="Times New Roman" w:cs="Times New Roman"/>
+        </w:rPr>
+        <w:t xml:space="preserve">Pruebas de componentes de software, ambos publicados en agosto de </w:t>
+      </w:r>
+      <w:r>
+        <w:rPr>
+          <w:rFonts w:eastAsia="Times New Roman" w:cs="Times New Roman"/>
+        </w:rPr>
+        <w:lastRenderedPageBreak/>
+        <w:t>1998. El Grupo de Trabajo sobre Normas de Ensayo está llevando a cabo actualmente una serie de actividades, por ejemplo</w:t>
+      </w:r>
+    </w:p>
+    <w:p>
+      <w:pPr>
+        <w:pStyle w:val="Prrafodelista"/>
+        <w:numPr>
+          <w:ilvl w:val="0"/>
+          <w:numId w:val="4"/>
+        </w:numPr>
+        <w:rPr>
+          <w:rFonts w:eastAsia="Times New Roman" w:cs="Times New Roman"/>
+        </w:rPr>
+      </w:pPr>
+      <w:r>
+        <w:rPr>
+          <w:rFonts w:eastAsia="Times New Roman" w:cs="Times New Roman"/>
+        </w:rPr>
+        <w:t>bala</w:t>
+      </w:r>
+      <w:r>
+        <w:rPr>
+          <w:rFonts w:eastAsia="Times New Roman" w:cs="Times New Roman"/>
+        </w:rPr>
+        <w:tab/>
+        <w:t>desarrollar técnicas y ejemplos para pruebas no funcionales.</w:t>
+      </w:r>
+    </w:p>
+    <w:p>
+      <w:pPr>
+        <w:pStyle w:val="Prrafodelista"/>
+        <w:numPr>
+          <w:ilvl w:val="0"/>
+          <w:numId w:val="4"/>
+        </w:numPr>
+        <w:rPr>
+          <w:rFonts w:eastAsia="Times New Roman" w:cs="Times New Roman"/>
+        </w:rPr>
+      </w:pPr>
+      <w:r>
+        <w:rPr>
+          <w:rFonts w:eastAsia="Times New Roman" w:cs="Times New Roman"/>
+        </w:rPr>
+        <w:t>bala</w:t>
+      </w:r>
+      <w:r>
+        <w:rPr>
+          <w:rFonts w:eastAsia="Times New Roman" w:cs="Times New Roman"/>
+        </w:rPr>
+        <w:tab/>
+        <w:t>escribir definiciones formales de técnicas.</w:t>
+      </w:r>
+    </w:p>
+    <w:p>
+      <w:pPr>
+        <w:pStyle w:val="Prrafodelista"/>
+        <w:numPr>
+          <w:ilvl w:val="0"/>
+          <w:numId w:val="4"/>
+        </w:numPr>
+        <w:rPr>
+          <w:rFonts w:eastAsia="Times New Roman" w:cs="Times New Roman"/>
+        </w:rPr>
+      </w:pPr>
+      <w:r>
+        <w:rPr>
+          <w:rFonts w:eastAsia="Times New Roman" w:cs="Times New Roman"/>
+        </w:rPr>
+        <w:t>bala</w:t>
+      </w:r>
+      <w:r>
+        <w:rPr>
+          <w:rFonts w:eastAsia="Times New Roman" w:cs="Times New Roman"/>
+        </w:rPr>
+        <w:tab/>
+        <w:t>definir (o redefinir) términos de prueba para el Glosario.</w:t>
+      </w:r>
+    </w:p>
+    <w:p>
+      <w:pPr>
+        <w:rPr>
+          <w:rFonts w:eastAsia="Times New Roman" w:cs="Times New Roman"/>
+        </w:rPr>
+      </w:pPr>
+    </w:p>
+    <w:p>
+      <w:pPr>
+        <w:rPr>
+          <w:rFonts w:eastAsia="Times New Roman" w:cs="Times New Roman"/>
+        </w:rPr>
+      </w:pPr>
+      <w:r>
+        <w:rPr>
+          <w:rFonts w:eastAsia="Times New Roman" w:cs="Times New Roman"/>
+        </w:rPr>
+        <w:t>Como miembro del Grupo de Trabajo sobre Normas de Ensayo, o simplemente como persona apasionada por el ensayo, se le invita a revisar los trabajos publicados en el sitio. Las revisiones se realizan a través de la web y, ocasionalmente, en reuniones formales de revisión.</w:t>
+      </w:r>
+    </w:p>
+    <w:p>
+      <w:pPr>
+        <w:rPr>
+          <w:rFonts w:eastAsia="Times New Roman" w:cs="Times New Roman"/>
+        </w:rPr>
+      </w:pPr>
+    </w:p>
+    <w:p>
+      <w:pPr>
+        <w:rPr>
+          <w:rFonts w:eastAsia="Times New Roman" w:cs="Times New Roman"/>
+        </w:rPr>
+      </w:pPr>
+      <w:r>
+        <w:rPr>
+          <w:rFonts w:eastAsia="Times New Roman" w:cs="Times New Roman"/>
+        </w:rPr>
+        <w:t>Las prácticas de trabajo del Grupo de Trabajo sobre Normas de Ensayo han cambiado recientemente.</w:t>
+      </w:r>
     </w:p>
     <w:p>
       <w:pPr>
@@ -1418,7 +1602,20 @@
         <w:rPr>
           <w:rFonts w:eastAsia="Times New Roman" w:cs="Times New Roman"/>
         </w:rPr>
-        <w:t>parte de la estructura de la norma IEEE29119, se encuentra relacionada</w:t>
+        <w:t xml:space="preserve">parte de la estructura de la norma </w:t>
+      </w:r>
+      <w:r>
+        <w:rPr>
+          <w:rFonts w:eastAsia="Times New Roman" w:cs="Times New Roman"/>
+          <w:u w:val="single"/>
+        </w:rPr>
+        <w:t>IEEE29119</w:t>
+      </w:r>
+      <w:r>
+        <w:rPr>
+          <w:rFonts w:eastAsia="Times New Roman" w:cs="Times New Roman"/>
+        </w:rPr>
+        <w:t>, se encuentra relacionada</w:t>
       </w:r>
     </w:p>
     <w:p>
@@ -1554,6 +1751,119 @@
     </w:lvl>
   </w:abstractNum>
   <w:abstractNum w:abstractNumId="1" w15:restartNumberingAfterBreak="0">
+    <w:nsid w:val="155A4380"/>
+    <w:multiLevelType w:val="hybridMultilevel"/>
+    <w:tmpl w:val="9E54AD66"/>
+    <w:lvl w:ilvl="0" w:tplc="240A0001">
+      <w:start w:val="1"/>
+      <w:numFmt w:val="bullet"/>
+      <w:lvlText w:val=""/>
+      <w:lvlJc w:val="left"/>
+      <w:pPr>
+        <w:ind w:left="720" w:hanging="360"/>
+      </w:pPr>
+      <w:rPr>
+        <w:rFonts w:ascii="Symbol" w:hAnsi="Symbol" w:hint="default"/>
+      </w:rPr>
+    </w:lvl>
+    <w:lvl w:ilvl="1" w:tplc="240A0003" w:tentative="1">
+      <w:start w:val="1"/>
+      <w:numFmt w:val="bullet"/>
+      <w:lvlText w:val="o"/>
+      <w:lvlJc w:val="left"/>
+      <w:pPr>
+        <w:ind w:left="1440" w:hanging="360"/>
+      </w:pPr>
+      <w:rPr>
+        <w:rFonts w:ascii="Courier New" w:hAnsi="Courier New" w:cs="Courier New" w:hint="default"/>
+      </w:rPr>
+    </w:lvl>
+    <w:lvl w:ilvl="2" w:tplc="240A0005" w:tentative="1">
+      <w:start w:val="1"/>
+      <w:numFmt w:val="bullet"/>
+      <w:lvlText w:val=""/>
+      <w:lvlJc w:val="left"/>
+      <w:pPr>
+        <w:ind w:left="2160" w:hanging="360"/>
+      </w:pPr>
+      <w:rPr>
+        <w:rFonts w:ascii="Wingdings" w:hAnsi="Wingdings" w:hint="default"/>
+      </w:rPr>
+    </w:lvl>
+    <w:lvl w:ilvl="3" w:tplc="240A0001" w:tentative="1">
+      <w:start w:val="1"/>
+      <w:numFmt w:val="bullet"/>
+      <w:lvlText w:val=""/>
+      <w:lvlJc w:val="left"/>
+      <w:pPr>
+        <w:ind w:left="2880" w:hanging="360"/>
+      </w:pPr>
+      <w:rPr>
+        <w:rFonts w:ascii="Symbol" w:hAnsi="Symbol" w:hint="default"/>
+      </w:rPr>
+    </w:lvl>
+    <w:lvl w:ilvl="4" w:tplc="240A0003" w:tentative="1">
+      <w:start w:val="1"/>
+      <w:numFmt w:val="bullet"/>
+      <w:lvlText w:val="o"/>
+      <w:lvlJc w:val="left"/>
+      <w:pPr>
+        <w:ind w:left="3600" w:hanging="360"/>
+      </w:pPr>
+      <w:rPr>
+        <w:rFonts w:ascii="Courier New" w:hAnsi="Courier New" w:cs="Courier New" w:hint="default"/>
+      </w:rPr>
+    </w:lvl>
+    <w:lvl w:ilvl="5" w:tplc="240A0005" w:tentative="1">
+      <w:start w:val="1"/>
+      <w:numFmt w:val="bullet"/>
+      <w:lvlText w:val=""/>
+      <w:lvlJc w:val="left"/>
+      <w:pPr>
+        <w:ind w:left="4320" w:hanging="360"/>
+      </w:pPr>
+      <w:rPr>
+        <w:rFonts w:ascii="Wingdings" w:hAnsi="Wingdings" w:hint="default"/>
+      </w:rPr>
+    </w:lvl>
+    <w:lvl w:ilvl="6" w:tplc="240A0001" w:tentative="1">
+      <w:start w:val="1"/>
+      <w:numFmt w:val="bullet"/>
+      <w:lvlText w:val=""/>
+      <w:lvlJc w:val="left"/>
+      <w:pPr>
+        <w:ind w:left="5040" w:hanging="360"/>
+      </w:pPr>
+      <w:rPr>
+        <w:rFonts w:ascii="Symbol" w:hAnsi="Symbol" w:hint="default"/>
+      </w:rPr>
+    </w:lvl>
+    <w:lvl w:ilvl="7" w:tplc="240A0003" w:tentative="1">
+      <w:start w:val="1"/>
+      <w:numFmt w:val="bullet"/>
+      <w:lvlText w:val="o"/>
+      <w:lvlJc w:val="left"/>
+      <w:pPr>
+        <w:ind w:left="5760" w:hanging="360"/>
+      </w:pPr>
+      <w:rPr>
+        <w:rFonts w:ascii="Courier New" w:hAnsi="Courier New" w:cs="Courier New" w:hint="default"/>
+      </w:rPr>
+    </w:lvl>
+    <w:lvl w:ilvl="8" w:tplc="240A0005" w:tentative="1">
+      <w:start w:val="1"/>
+      <w:numFmt w:val="bullet"/>
+      <w:lvlText w:val=""/>
+      <w:lvlJc w:val="left"/>
+      <w:pPr>
+        <w:ind w:left="6480" w:hanging="360"/>
+      </w:pPr>
+      <w:rPr>
+        <w:rFonts w:ascii="Wingdings" w:hAnsi="Wingdings" w:hint="default"/>
+      </w:rPr>
+    </w:lvl>
+  </w:abstractNum>
+  <w:abstractNum w:abstractNumId="2" w15:restartNumberingAfterBreak="0">
     <w:nsid w:val="49C8520D"/>
     <w:multiLevelType w:val="multilevel"/>
     <w:tmpl w:val="13782C2A"/>
@@ -1666,7 +1976,7 @@
       </w:rPr>
     </w:lvl>
   </w:abstractNum>
-  <w:abstractNum w:abstractNumId="2" w15:restartNumberingAfterBreak="0">
+  <w:abstractNum w:abstractNumId="3" w15:restartNumberingAfterBreak="0">
     <w:nsid w:val="5E1F16F2"/>
     <w:multiLevelType w:val="multilevel"/>
     <w:tmpl w:val="F47E3ABE"/>
@@ -1783,10 +2093,13 @@
     <w:abstractNumId w:val="0"/>
   </w:num>
   <w:num w:numId="2">
-    <w:abstractNumId w:val="1"/>
+    <w:abstractNumId w:val="2"/>
   </w:num>
   <w:num w:numId="3">
-    <w:abstractNumId w:val="2"/>
+    <w:abstractNumId w:val="3"/>
+  </w:num>
+  <w:num w:numId="4">
+    <w:abstractNumId w:val="1"/>
   </w:num>
 </w:numbering>
 </file>
@@ -2370,6 +2683,17 @@
       </w:tblCellMar>
     </w:tblPr>
   </w:style>
+  <w:style w:type="paragraph" w:styleId="Prrafodelista">
+    <w:name w:val="List Paragraph"/>
+    <w:basedOn w:val="Normal"/>
+    <w:uiPriority w:val="34"/>
+    <w:qFormat/>
+    <w:rsid w:val="00782429"/>
+    <w:pPr>
+      <w:ind w:left="720"/>
+      <w:contextualSpacing/>
+    </w:pPr>
+  </w:style>
 </w:styles>
 </file>
 

</xml_diff>